<commit_message>
added language as tool to the programming tools document
</commit_message>
<xml_diff>
--- a/ProgrammingTools.docx
+++ b/ProgrammingTools.docx
@@ -5209,238 +5209,375 @@
         </w:rPr>
         <w:t>...</w:t>
       </w:r>
+    </w:p>
+    <w:p>
+      <w:pPr>
+        <w:rPr>
+          <w:sz w:val="10"/>
+          <w:szCs w:val="10"/>
+          <w:lang w:val="en-GB"/>
+        </w:rPr>
+      </w:pPr>
+    </w:p>
+    <w:p>
+      <w:pPr>
+        <w:rPr>
+          <w:lang w:val="en-GB"/>
+        </w:rPr>
+      </w:pPr>
+      <w:r>
+        <w:rPr>
+          <w:lang w:val="en-GB"/>
+        </w:rPr>
+        <w:t xml:space="preserve">The </w:t>
+      </w:r>
+      <w:proofErr w:type="spellStart"/>
+      <w:r>
+        <w:rPr>
+          <w:lang w:val="en-GB"/>
+        </w:rPr>
+        <w:t>update_</w:t>
+      </w:r>
+      <w:proofErr w:type="gramStart"/>
+      <w:r>
+        <w:rPr>
+          <w:lang w:val="en-GB"/>
+        </w:rPr>
+        <w:t>wrapper</w:t>
+      </w:r>
+      <w:proofErr w:type="spellEnd"/>
+      <w:r>
+        <w:rPr>
+          <w:lang w:val="en-GB"/>
+        </w:rPr>
+        <w:t>(</w:t>
+      </w:r>
+      <w:proofErr w:type="gramEnd"/>
+      <w:r>
+        <w:rPr>
+          <w:lang w:val="en-GB"/>
+        </w:rPr>
+        <w:t>wrapper, wrapped) function updates the wrapper function so that it looks like the wrapped function.</w:t>
+      </w:r>
+    </w:p>
+    <w:p>
+      <w:pPr>
+        <w:rPr>
+          <w:lang w:val="en-GB"/>
+        </w:rPr>
+      </w:pPr>
+    </w:p>
+    <w:p>
+      <w:pPr>
+        <w:rPr>
+          <w:lang w:val="en-GB"/>
+        </w:rPr>
+      </w:pPr>
+      <w:r>
+        <w:rPr>
+          <w:lang w:val="en-GB"/>
+        </w:rPr>
+        <w:t>And here is what we get now if we call help on the fib function:</w:t>
+      </w:r>
+    </w:p>
+    <w:p>
+      <w:pPr>
+        <w:shd w:val="clear" w:color="auto" w:fill="D9D9D9" w:themeFill="background1" w:themeFillShade="D9"/>
+        <w:rPr>
+          <w:rFonts w:ascii="Courier New" w:hAnsi="Courier New" w:cs="Courier New"/>
+          <w:b/>
+          <w:sz w:val="18"/>
+          <w:szCs w:val="18"/>
+          <w:lang w:val="en-GB"/>
+        </w:rPr>
+      </w:pPr>
+      <w:proofErr w:type="gramStart"/>
+      <w:r>
+        <w:rPr>
+          <w:rFonts w:ascii="Courier New" w:hAnsi="Courier New" w:cs="Courier New"/>
+          <w:sz w:val="18"/>
+          <w:szCs w:val="18"/>
+          <w:lang w:val="en-GB"/>
+        </w:rPr>
+        <w:t>In[</w:t>
+      </w:r>
+      <w:proofErr w:type="gramEnd"/>
+      <w:r>
+        <w:rPr>
+          <w:rFonts w:ascii="Courier New" w:hAnsi="Courier New" w:cs="Courier New"/>
+          <w:sz w:val="18"/>
+          <w:szCs w:val="18"/>
+          <w:lang w:val="en-GB"/>
+        </w:rPr>
+        <w:t xml:space="preserve">2]: </w:t>
+      </w:r>
+      <w:r>
+        <w:rPr>
+          <w:rFonts w:ascii="Courier New" w:hAnsi="Courier New" w:cs="Courier New"/>
+          <w:b/>
+          <w:sz w:val="18"/>
+          <w:szCs w:val="18"/>
+          <w:lang w:val="en-GB"/>
+        </w:rPr>
+        <w:t>help(fib)</w:t>
+      </w:r>
+    </w:p>
+    <w:p>
+      <w:pPr>
+        <w:shd w:val="clear" w:color="auto" w:fill="D9D9D9" w:themeFill="background1" w:themeFillShade="D9"/>
+        <w:rPr>
+          <w:rFonts w:ascii="Courier New" w:hAnsi="Courier New" w:cs="Courier New"/>
+          <w:sz w:val="18"/>
+          <w:szCs w:val="18"/>
+          <w:lang w:val="en-GB"/>
+        </w:rPr>
+      </w:pPr>
+      <w:r>
+        <w:rPr>
+          <w:rFonts w:ascii="Courier New" w:hAnsi="Courier New" w:cs="Courier New"/>
+          <w:sz w:val="18"/>
+          <w:szCs w:val="18"/>
+          <w:lang w:val="en-GB"/>
+        </w:rPr>
+        <w:t>Help on function _f in module __main__:</w:t>
+      </w:r>
+    </w:p>
+    <w:p>
+      <w:pPr>
+        <w:shd w:val="clear" w:color="auto" w:fill="D9D9D9" w:themeFill="background1" w:themeFillShade="D9"/>
+        <w:rPr>
+          <w:rFonts w:ascii="Courier New" w:hAnsi="Courier New" w:cs="Courier New"/>
+          <w:sz w:val="18"/>
+          <w:szCs w:val="18"/>
+          <w:lang w:val="en-GB"/>
+        </w:rPr>
+      </w:pPr>
+    </w:p>
+    <w:p>
+      <w:pPr>
+        <w:shd w:val="clear" w:color="auto" w:fill="D9D9D9" w:themeFill="background1" w:themeFillShade="D9"/>
+        <w:rPr>
+          <w:rFonts w:ascii="Courier New" w:hAnsi="Courier New" w:cs="Courier New"/>
+          <w:sz w:val="18"/>
+          <w:szCs w:val="18"/>
+          <w:lang w:val="en-GB"/>
+        </w:rPr>
+      </w:pPr>
+      <w:proofErr w:type="gramStart"/>
+      <w:r>
+        <w:rPr>
+          <w:rFonts w:ascii="Courier New" w:hAnsi="Courier New" w:cs="Courier New"/>
+          <w:sz w:val="18"/>
+          <w:szCs w:val="18"/>
+          <w:lang w:val="en-GB"/>
+        </w:rPr>
+        <w:t>fib(</w:t>
+      </w:r>
+      <w:proofErr w:type="gramEnd"/>
+      <w:r>
+        <w:rPr>
+          <w:rFonts w:ascii="Courier New" w:hAnsi="Courier New" w:cs="Courier New"/>
+          <w:sz w:val="18"/>
+          <w:szCs w:val="18"/>
+          <w:lang w:val="en-GB"/>
+        </w:rPr>
+        <w:t>n)</w:t>
+      </w:r>
+    </w:p>
+    <w:p>
+      <w:pPr>
+        <w:shd w:val="clear" w:color="auto" w:fill="D9D9D9" w:themeFill="background1" w:themeFillShade="D9"/>
+        <w:rPr>
+          <w:rFonts w:ascii="Courier New" w:hAnsi="Courier New" w:cs="Courier New"/>
+          <w:sz w:val="18"/>
+          <w:szCs w:val="18"/>
+          <w:lang w:val="en-GB"/>
+        </w:rPr>
+      </w:pPr>
+      <w:r>
+        <w:rPr>
+          <w:rFonts w:ascii="Courier New" w:hAnsi="Courier New" w:cs="Courier New"/>
+          <w:sz w:val="18"/>
+          <w:szCs w:val="18"/>
+          <w:lang w:val="en-GB"/>
+        </w:rPr>
+        <w:t xml:space="preserve">    Returns the </w:t>
+      </w:r>
+      <w:proofErr w:type="spellStart"/>
+      <w:r>
+        <w:rPr>
+          <w:rFonts w:ascii="Courier New" w:hAnsi="Courier New" w:cs="Courier New"/>
+          <w:sz w:val="18"/>
+          <w:szCs w:val="18"/>
+          <w:lang w:val="en-GB"/>
+        </w:rPr>
+        <w:t>fibonacy</w:t>
+      </w:r>
+      <w:proofErr w:type="spellEnd"/>
+      <w:r>
+        <w:rPr>
+          <w:rFonts w:ascii="Courier New" w:hAnsi="Courier New" w:cs="Courier New"/>
+          <w:sz w:val="18"/>
+          <w:szCs w:val="18"/>
+          <w:lang w:val="en-GB"/>
+        </w:rPr>
+        <w:t xml:space="preserve"> sequence</w:t>
+      </w:r>
+    </w:p>
+    <w:p>
+      <w:pPr>
+        <w:rPr>
+          <w:lang w:val="en-GB"/>
+        </w:rPr>
+      </w:pPr>
+    </w:p>
+    <w:p>
+      <w:pPr>
+        <w:rPr>
+          <w:lang w:val="en-GB"/>
+        </w:rPr>
+      </w:pPr>
+    </w:p>
+    <w:p>
+      <w:pPr>
+        <w:rPr>
+          <w:lang w:val="en-GB"/>
+        </w:rPr>
+      </w:pPr>
+    </w:p>
+    <w:p>
+      <w:pPr>
+        <w:rPr>
+          <w:lang w:val="en-GB"/>
+        </w:rPr>
+      </w:pPr>
+    </w:p>
+    <w:p>
+      <w:pPr>
+        <w:rPr>
+          <w:lang w:val="en-GB"/>
+        </w:rPr>
+      </w:pPr>
+    </w:p>
+    <w:p>
+      <w:pPr>
+        <w:rPr>
+          <w:b/>
+          <w:lang w:val="en-GB"/>
+        </w:rPr>
+      </w:pPr>
+      <w:r>
+        <w:rPr>
+          <w:b/>
+          <w:lang w:val="en-GB"/>
+        </w:rPr>
+        <w:lastRenderedPageBreak/>
+        <w:t>Language</w:t>
+      </w:r>
+    </w:p>
+    <w:p>
+      <w:pPr>
+        <w:rPr>
+          <w:lang w:val="en-GB"/>
+        </w:rPr>
+      </w:pPr>
+      <w:r>
+        <w:rPr>
+          <w:lang w:val="en-GB"/>
+        </w:rPr>
+        <w:t>One of the most important tools is language. With this tools we are able to define a language we want to deal with instead of using the language that Python gives us.</w:t>
+      </w:r>
+    </w:p>
+    <w:p>
+      <w:pPr>
+        <w:pStyle w:val="Listenabsatz"/>
+        <w:numPr>
+          <w:ilvl w:val="0"/>
+          <w:numId w:val="3"/>
+        </w:numPr>
+        <w:rPr>
+          <w:lang w:val="en-GB"/>
+        </w:rPr>
+      </w:pPr>
+      <w:r>
+        <w:rPr>
+          <w:lang w:val="en-GB"/>
+        </w:rPr>
+        <w:t>Grammar:</w:t>
+      </w:r>
+      <w:r>
+        <w:rPr>
+          <w:lang w:val="en-GB"/>
+        </w:rPr>
+        <w:tab/>
+        <w:t>Describes a language</w:t>
+      </w:r>
+    </w:p>
+    <w:p>
+      <w:pPr>
+        <w:pStyle w:val="Listenabsatz"/>
+        <w:numPr>
+          <w:ilvl w:val="0"/>
+          <w:numId w:val="3"/>
+        </w:numPr>
+        <w:rPr>
+          <w:lang w:val="en-GB"/>
+        </w:rPr>
+      </w:pPr>
+      <w:r>
+        <w:rPr>
+          <w:lang w:val="en-GB"/>
+        </w:rPr>
+        <w:t>Interpreter:</w:t>
+      </w:r>
+      <w:r>
+        <w:rPr>
+          <w:lang w:val="en-GB"/>
+        </w:rPr>
+        <w:tab/>
+        <w:t>Interprets a language</w:t>
+      </w:r>
+    </w:p>
+    <w:p>
+      <w:pPr>
+        <w:pStyle w:val="Listenabsatz"/>
+        <w:numPr>
+          <w:ilvl w:val="0"/>
+          <w:numId w:val="3"/>
+        </w:numPr>
+        <w:rPr>
+          <w:lang w:val="en-GB"/>
+        </w:rPr>
+      </w:pPr>
+      <w:r>
+        <w:rPr>
+          <w:lang w:val="en-GB"/>
+        </w:rPr>
+        <w:t>Compilers:</w:t>
+      </w:r>
+      <w:r>
+        <w:rPr>
+          <w:lang w:val="en-GB"/>
+        </w:rPr>
+        <w:tab/>
+        <w:t>Pre-Interpret the language, so that it can be read faster</w:t>
+      </w:r>
+    </w:p>
+    <w:p>
+      <w:pPr>
+        <w:rPr>
+          <w:lang w:val="en-GB"/>
+        </w:rPr>
+      </w:pPr>
+    </w:p>
+    <w:p>
+      <w:pPr>
+        <w:rPr>
+          <w:lang w:val="en-GB"/>
+        </w:rPr>
+      </w:pPr>
       <w:bookmarkStart w:id="0" w:name="_GoBack"/>
       <w:bookmarkEnd w:id="0"/>
-    </w:p>
-    <w:p>
-      <w:pPr>
-        <w:rPr>
-          <w:sz w:val="10"/>
-          <w:szCs w:val="10"/>
-          <w:lang w:val="en-GB"/>
-        </w:rPr>
-      </w:pPr>
-    </w:p>
-    <w:p>
-      <w:pPr>
-        <w:rPr>
-          <w:lang w:val="en-GB"/>
-        </w:rPr>
-      </w:pPr>
-      <w:r>
-        <w:rPr>
-          <w:lang w:val="en-GB"/>
-        </w:rPr>
-        <w:t xml:space="preserve">The </w:t>
-      </w:r>
-      <w:proofErr w:type="spellStart"/>
-      <w:r>
-        <w:rPr>
-          <w:lang w:val="en-GB"/>
-        </w:rPr>
-        <w:t>update_</w:t>
-      </w:r>
-      <w:proofErr w:type="gramStart"/>
-      <w:r>
-        <w:rPr>
-          <w:lang w:val="en-GB"/>
-        </w:rPr>
-        <w:t>wrapper</w:t>
-      </w:r>
-      <w:proofErr w:type="spellEnd"/>
-      <w:r>
-        <w:rPr>
-          <w:lang w:val="en-GB"/>
-        </w:rPr>
-        <w:t>(</w:t>
-      </w:r>
-      <w:proofErr w:type="gramEnd"/>
-      <w:r>
-        <w:rPr>
-          <w:lang w:val="en-GB"/>
-        </w:rPr>
-        <w:t>wrapper, wrapped) function updates the wrapper function so that it looks like the wrapped function.</w:t>
-      </w:r>
-    </w:p>
-    <w:p>
-      <w:pPr>
-        <w:rPr>
-          <w:lang w:val="en-GB"/>
-        </w:rPr>
-      </w:pPr>
-    </w:p>
-    <w:p>
-      <w:pPr>
-        <w:rPr>
-          <w:lang w:val="en-GB"/>
-        </w:rPr>
-      </w:pPr>
-      <w:r>
-        <w:rPr>
-          <w:lang w:val="en-GB"/>
-        </w:rPr>
-        <w:t>And here is what we get now if we call help on the fib function:</w:t>
-      </w:r>
-    </w:p>
-    <w:p>
-      <w:pPr>
-        <w:shd w:val="clear" w:color="auto" w:fill="D9D9D9" w:themeFill="background1" w:themeFillShade="D9"/>
-        <w:rPr>
-          <w:rFonts w:ascii="Courier New" w:hAnsi="Courier New" w:cs="Courier New"/>
-          <w:b/>
-          <w:sz w:val="18"/>
-          <w:szCs w:val="18"/>
-          <w:lang w:val="en-GB"/>
-        </w:rPr>
-      </w:pPr>
-      <w:proofErr w:type="gramStart"/>
-      <w:r>
-        <w:rPr>
-          <w:rFonts w:ascii="Courier New" w:hAnsi="Courier New" w:cs="Courier New"/>
-          <w:sz w:val="18"/>
-          <w:szCs w:val="18"/>
-          <w:lang w:val="en-GB"/>
-        </w:rPr>
-        <w:t>In[</w:t>
-      </w:r>
-      <w:proofErr w:type="gramEnd"/>
-      <w:r>
-        <w:rPr>
-          <w:rFonts w:ascii="Courier New" w:hAnsi="Courier New" w:cs="Courier New"/>
-          <w:sz w:val="18"/>
-          <w:szCs w:val="18"/>
-          <w:lang w:val="en-GB"/>
-        </w:rPr>
-        <w:t>2</w:t>
-      </w:r>
-      <w:r>
-        <w:rPr>
-          <w:rFonts w:ascii="Courier New" w:hAnsi="Courier New" w:cs="Courier New"/>
-          <w:sz w:val="18"/>
-          <w:szCs w:val="18"/>
-          <w:lang w:val="en-GB"/>
-        </w:rPr>
-        <w:t xml:space="preserve">]: </w:t>
-      </w:r>
-      <w:r>
-        <w:rPr>
-          <w:rFonts w:ascii="Courier New" w:hAnsi="Courier New" w:cs="Courier New"/>
-          <w:b/>
-          <w:sz w:val="18"/>
-          <w:szCs w:val="18"/>
-          <w:lang w:val="en-GB"/>
-        </w:rPr>
-        <w:t>help(fib)</w:t>
-      </w:r>
-    </w:p>
-    <w:p>
-      <w:pPr>
-        <w:shd w:val="clear" w:color="auto" w:fill="D9D9D9" w:themeFill="background1" w:themeFillShade="D9"/>
-        <w:rPr>
-          <w:rFonts w:ascii="Courier New" w:hAnsi="Courier New" w:cs="Courier New"/>
-          <w:sz w:val="18"/>
-          <w:szCs w:val="18"/>
-          <w:lang w:val="en-GB"/>
-        </w:rPr>
-      </w:pPr>
-      <w:r>
-        <w:rPr>
-          <w:rFonts w:ascii="Courier New" w:hAnsi="Courier New" w:cs="Courier New"/>
-          <w:sz w:val="18"/>
-          <w:szCs w:val="18"/>
-          <w:lang w:val="en-GB"/>
-        </w:rPr>
-        <w:t>Help on function _f in module __main__:</w:t>
-      </w:r>
-    </w:p>
-    <w:p>
-      <w:pPr>
-        <w:shd w:val="clear" w:color="auto" w:fill="D9D9D9" w:themeFill="background1" w:themeFillShade="D9"/>
-        <w:rPr>
-          <w:rFonts w:ascii="Courier New" w:hAnsi="Courier New" w:cs="Courier New"/>
-          <w:sz w:val="18"/>
-          <w:szCs w:val="18"/>
-          <w:lang w:val="en-GB"/>
-        </w:rPr>
-      </w:pPr>
-    </w:p>
-    <w:p>
-      <w:pPr>
-        <w:shd w:val="clear" w:color="auto" w:fill="D9D9D9" w:themeFill="background1" w:themeFillShade="D9"/>
-        <w:rPr>
-          <w:rFonts w:ascii="Courier New" w:hAnsi="Courier New" w:cs="Courier New"/>
-          <w:sz w:val="18"/>
-          <w:szCs w:val="18"/>
-          <w:lang w:val="en-GB"/>
-        </w:rPr>
-      </w:pPr>
-      <w:proofErr w:type="gramStart"/>
-      <w:r>
-        <w:rPr>
-          <w:rFonts w:ascii="Courier New" w:hAnsi="Courier New" w:cs="Courier New"/>
-          <w:sz w:val="18"/>
-          <w:szCs w:val="18"/>
-          <w:lang w:val="en-GB"/>
-        </w:rPr>
-        <w:t>fib(</w:t>
-      </w:r>
-      <w:proofErr w:type="gramEnd"/>
-      <w:r>
-        <w:rPr>
-          <w:rFonts w:ascii="Courier New" w:hAnsi="Courier New" w:cs="Courier New"/>
-          <w:sz w:val="18"/>
-          <w:szCs w:val="18"/>
-          <w:lang w:val="en-GB"/>
-        </w:rPr>
-        <w:t>n)</w:t>
-      </w:r>
-    </w:p>
-    <w:p>
-      <w:pPr>
-        <w:shd w:val="clear" w:color="auto" w:fill="D9D9D9" w:themeFill="background1" w:themeFillShade="D9"/>
-        <w:rPr>
-          <w:rFonts w:ascii="Courier New" w:hAnsi="Courier New" w:cs="Courier New"/>
-          <w:sz w:val="18"/>
-          <w:szCs w:val="18"/>
-          <w:lang w:val="en-GB"/>
-        </w:rPr>
-      </w:pPr>
-      <w:r>
-        <w:rPr>
-          <w:rFonts w:ascii="Courier New" w:hAnsi="Courier New" w:cs="Courier New"/>
-          <w:sz w:val="18"/>
-          <w:szCs w:val="18"/>
-          <w:lang w:val="en-GB"/>
-        </w:rPr>
-        <w:t xml:space="preserve">    Returns the </w:t>
-      </w:r>
-      <w:proofErr w:type="spellStart"/>
-      <w:r>
-        <w:rPr>
-          <w:rFonts w:ascii="Courier New" w:hAnsi="Courier New" w:cs="Courier New"/>
-          <w:sz w:val="18"/>
-          <w:szCs w:val="18"/>
-          <w:lang w:val="en-GB"/>
-        </w:rPr>
-        <w:t>fibonacy</w:t>
-      </w:r>
-      <w:proofErr w:type="spellEnd"/>
-      <w:r>
-        <w:rPr>
-          <w:rFonts w:ascii="Courier New" w:hAnsi="Courier New" w:cs="Courier New"/>
-          <w:sz w:val="18"/>
-          <w:szCs w:val="18"/>
-          <w:lang w:val="en-GB"/>
-        </w:rPr>
-        <w:t xml:space="preserve"> sequence</w:t>
-      </w:r>
-    </w:p>
-    <w:p>
-      <w:pPr>
-        <w:rPr>
-          <w:lang w:val="en-GB"/>
-        </w:rPr>
-      </w:pPr>
     </w:p>
     <w:p>
       <w:pPr>
@@ -5703,7 +5840,7 @@
   <w:abstractNum w:abstractNumId="2" w15:restartNumberingAfterBreak="0">
     <w:nsid w:val="720F75E4"/>
     <w:multiLevelType w:val="hybridMultilevel"/>
-    <w:tmpl w:val="2946AFB6"/>
+    <w:tmpl w:val="76D8A46E"/>
     <w:lvl w:ilvl="0" w:tplc="04070001">
       <w:start w:val="1"/>
       <w:numFmt w:val="bullet"/>

</xml_diff>